<commit_message>
Criando o app contact no Django
</commit_message>
<xml_diff>
--- a/tutorial.docx
+++ b/tutorial.docx
@@ -56,7 +56,27 @@
           <w:sz w:val="28"/>
           <w:szCs w:val="28"/>
         </w:rPr>
-        <w:t>Primeiro criar ambiente virtual no VsCode.</w:t>
+        <w:t xml:space="preserve">Primeiro criar ambiente virtual no </w:t>
+      </w:r>
+      <w:proofErr w:type="spellStart"/>
+      <w:r>
+        <w:rPr>
+          <w:b/>
+          <w:bCs/>
+          <w:sz w:val="28"/>
+          <w:szCs w:val="28"/>
+        </w:rPr>
+        <w:t>VsCode</w:t>
+      </w:r>
+      <w:proofErr w:type="spellEnd"/>
+      <w:r>
+        <w:rPr>
+          <w:b/>
+          <w:bCs/>
+          <w:sz w:val="28"/>
+          <w:szCs w:val="28"/>
+        </w:rPr>
+        <w:t>.</w:t>
       </w:r>
     </w:p>
     <w:p>
@@ -68,6 +88,7 @@
           <w:szCs w:val="32"/>
         </w:rPr>
       </w:pPr>
+      <w:proofErr w:type="spellStart"/>
       <w:r>
         <w:rPr>
           <w:color w:val="EE0000"/>
@@ -82,8 +103,45 @@
           <w:sz w:val="32"/>
           <w:szCs w:val="32"/>
         </w:rPr>
-        <w:t>ython -m venv venv</w:t>
-      </w:r>
+        <w:t>ython</w:t>
+      </w:r>
+      <w:proofErr w:type="spellEnd"/>
+      <w:r>
+        <w:rPr>
+          <w:color w:val="EE0000"/>
+          <w:sz w:val="32"/>
+          <w:szCs w:val="32"/>
+        </w:rPr>
+        <w:t xml:space="preserve"> -m </w:t>
+      </w:r>
+      <w:proofErr w:type="spellStart"/>
+      <w:r>
+        <w:rPr>
+          <w:color w:val="EE0000"/>
+          <w:sz w:val="32"/>
+          <w:szCs w:val="32"/>
+        </w:rPr>
+        <w:t>venv</w:t>
+      </w:r>
+      <w:proofErr w:type="spellEnd"/>
+      <w:r>
+        <w:rPr>
+          <w:color w:val="EE0000"/>
+          <w:sz w:val="32"/>
+          <w:szCs w:val="32"/>
+        </w:rPr>
+        <w:t xml:space="preserve"> </w:t>
+      </w:r>
+      <w:proofErr w:type="spellStart"/>
+      <w:r>
+        <w:rPr>
+          <w:color w:val="EE0000"/>
+          <w:sz w:val="32"/>
+          <w:szCs w:val="32"/>
+        </w:rPr>
+        <w:t>venv</w:t>
+      </w:r>
+      <w:proofErr w:type="spellEnd"/>
     </w:p>
     <w:p>
       <w:pPr>
@@ -92,6 +150,9 @@
     </w:p>
     <w:p>
       <w:r>
+        <w:rPr>
+          <w:noProof/>
+        </w:rPr>
         <w:drawing>
           <wp:inline distT="0" distB="0" distL="0" distR="0" wp14:anchorId="4858D311" wp14:editId="3801A2E6">
             <wp:extent cx="5400040" cy="2803525"/>
@@ -159,14 +220,34 @@
           <w:szCs w:val="32"/>
         </w:rPr>
       </w:pPr>
-      <w:r>
-        <w:rPr>
-          <w:color w:val="EE0000"/>
-          <w:sz w:val="32"/>
-          <w:szCs w:val="32"/>
-        </w:rPr>
-        <w:t>venv/Scripts/activate</w:t>
-      </w:r>
+      <w:proofErr w:type="spellStart"/>
+      <w:r>
+        <w:rPr>
+          <w:color w:val="EE0000"/>
+          <w:sz w:val="32"/>
+          <w:szCs w:val="32"/>
+        </w:rPr>
+        <w:t>venv</w:t>
+      </w:r>
+      <w:proofErr w:type="spellEnd"/>
+      <w:r>
+        <w:rPr>
+          <w:color w:val="EE0000"/>
+          <w:sz w:val="32"/>
+          <w:szCs w:val="32"/>
+        </w:rPr>
+        <w:t>/Scripts/</w:t>
+      </w:r>
+      <w:proofErr w:type="spellStart"/>
+      <w:r>
+        <w:rPr>
+          <w:color w:val="EE0000"/>
+          <w:sz w:val="32"/>
+          <w:szCs w:val="32"/>
+        </w:rPr>
+        <w:t>activate</w:t>
+      </w:r>
+      <w:proofErr w:type="spellEnd"/>
     </w:p>
     <w:p>
       <w:pPr>
@@ -179,12 +260,13 @@
       </w:pPr>
       <w:r>
         <w:rPr>
+          <w:noProof/>
           <w:color w:val="EE0000"/>
           <w:sz w:val="32"/>
           <w:szCs w:val="32"/>
         </w:rPr>
         <w:drawing>
-          <wp:anchor distT="0" distB="0" distL="114300" distR="114300" simplePos="0" relativeHeight="251658240" behindDoc="0" locked="0" layoutInCell="1" allowOverlap="1" wp14:anchorId="14CBC070" wp14:editId="502681B7">
+          <wp:anchor distT="0" distB="0" distL="114300" distR="114300" simplePos="0" relativeHeight="251658240" behindDoc="0" locked="0" layoutInCell="1" allowOverlap="1" wp14:anchorId="14CBC070" wp14:editId="021A8237">
             <wp:simplePos x="0" y="0"/>
             <wp:positionH relativeFrom="margin">
               <wp:align>right</wp:align>
@@ -306,6 +388,7 @@
           <w:szCs w:val="32"/>
         </w:rPr>
       </w:pPr>
+      <w:proofErr w:type="spellStart"/>
       <w:r>
         <w:rPr>
           <w:color w:val="EE0000"/>
@@ -320,8 +403,36 @@
           <w:sz w:val="32"/>
           <w:szCs w:val="32"/>
         </w:rPr>
-        <w:t xml:space="preserve">ip install </w:t>
-      </w:r>
+        <w:t>ip</w:t>
+      </w:r>
+      <w:proofErr w:type="spellEnd"/>
+      <w:r>
+        <w:rPr>
+          <w:color w:val="EE0000"/>
+          <w:sz w:val="32"/>
+          <w:szCs w:val="32"/>
+        </w:rPr>
+        <w:t xml:space="preserve"> </w:t>
+      </w:r>
+      <w:proofErr w:type="spellStart"/>
+      <w:r>
+        <w:rPr>
+          <w:color w:val="EE0000"/>
+          <w:sz w:val="32"/>
+          <w:szCs w:val="32"/>
+        </w:rPr>
+        <w:t>install</w:t>
+      </w:r>
+      <w:proofErr w:type="spellEnd"/>
+      <w:r>
+        <w:rPr>
+          <w:color w:val="EE0000"/>
+          <w:sz w:val="32"/>
+          <w:szCs w:val="32"/>
+        </w:rPr>
+        <w:t xml:space="preserve"> </w:t>
+      </w:r>
+      <w:proofErr w:type="spellStart"/>
       <w:r>
         <w:rPr>
           <w:color w:val="EE0000"/>
@@ -338,6 +449,7 @@
         </w:rPr>
         <w:t>jango</w:t>
       </w:r>
+      <w:proofErr w:type="spellEnd"/>
     </w:p>
     <w:p>
       <w:pPr>
@@ -386,14 +498,34 @@
           <w:szCs w:val="32"/>
         </w:rPr>
       </w:pPr>
-      <w:r>
-        <w:rPr>
-          <w:color w:val="EE0000"/>
-          <w:sz w:val="32"/>
-          <w:szCs w:val="32"/>
-        </w:rPr>
-        <w:t>Pip freeze</w:t>
-      </w:r>
+      <w:proofErr w:type="spellStart"/>
+      <w:r>
+        <w:rPr>
+          <w:color w:val="EE0000"/>
+          <w:sz w:val="32"/>
+          <w:szCs w:val="32"/>
+        </w:rPr>
+        <w:t>Pip</w:t>
+      </w:r>
+      <w:proofErr w:type="spellEnd"/>
+      <w:r>
+        <w:rPr>
+          <w:color w:val="EE0000"/>
+          <w:sz w:val="32"/>
+          <w:szCs w:val="32"/>
+        </w:rPr>
+        <w:t xml:space="preserve"> </w:t>
+      </w:r>
+      <w:proofErr w:type="spellStart"/>
+      <w:r>
+        <w:rPr>
+          <w:color w:val="EE0000"/>
+          <w:sz w:val="32"/>
+          <w:szCs w:val="32"/>
+        </w:rPr>
+        <w:t>freeze</w:t>
+      </w:r>
+      <w:proofErr w:type="spellEnd"/>
     </w:p>
     <w:p>
       <w:pPr>
@@ -465,35 +597,83 @@
       <w:pPr>
         <w:pStyle w:val="PargrafodaLista"/>
         <w:rPr>
+          <w:rFonts w:asciiTheme="majorHAnsi" w:hAnsiTheme="majorHAnsi" w:cstheme="majorHAnsi"/>
           <w:color w:val="EE0000"/>
           <w:sz w:val="36"/>
           <w:szCs w:val="36"/>
         </w:rPr>
       </w:pPr>
-      <w:r>
-        <w:rPr>
+      <w:proofErr w:type="spellStart"/>
+      <w:r>
+        <w:rPr>
+          <w:rFonts w:asciiTheme="majorHAnsi" w:hAnsiTheme="majorHAnsi" w:cstheme="majorHAnsi"/>
           <w:color w:val="EE0000"/>
           <w:sz w:val="36"/>
           <w:szCs w:val="36"/>
         </w:rPr>
-        <w:t xml:space="preserve">django-admin startproject </w:t>
-      </w:r>
-      <w:r>
-        <w:rPr>
+        <w:t>django</w:t>
+      </w:r>
+      <w:proofErr w:type="spellEnd"/>
+      <w:r>
+        <w:rPr>
+          <w:rFonts w:asciiTheme="majorHAnsi" w:hAnsiTheme="majorHAnsi" w:cstheme="majorHAnsi"/>
           <w:color w:val="EE0000"/>
           <w:sz w:val="36"/>
           <w:szCs w:val="36"/>
         </w:rPr>
-        <w:t>p</w:t>
-      </w:r>
-      <w:r>
-        <w:rPr>
+        <w:t xml:space="preserve">-admin </w:t>
+      </w:r>
+      <w:proofErr w:type="spellStart"/>
+      <w:r>
+        <w:rPr>
+          <w:rFonts w:asciiTheme="majorHAnsi" w:hAnsiTheme="majorHAnsi" w:cstheme="majorHAnsi"/>
           <w:color w:val="EE0000"/>
           <w:sz w:val="36"/>
           <w:szCs w:val="36"/>
         </w:rPr>
-        <w:t>roject .</w:t>
-      </w:r>
+        <w:t>startproject</w:t>
+      </w:r>
+      <w:proofErr w:type="spellEnd"/>
+      <w:r>
+        <w:rPr>
+          <w:rFonts w:asciiTheme="majorHAnsi" w:hAnsiTheme="majorHAnsi" w:cstheme="majorHAnsi"/>
+          <w:color w:val="EE0000"/>
+          <w:sz w:val="36"/>
+          <w:szCs w:val="36"/>
+        </w:rPr>
+        <w:t xml:space="preserve"> </w:t>
+      </w:r>
+      <w:proofErr w:type="spellStart"/>
+      <w:proofErr w:type="gramStart"/>
+      <w:r>
+        <w:rPr>
+          <w:rFonts w:asciiTheme="majorHAnsi" w:hAnsiTheme="majorHAnsi" w:cstheme="majorHAnsi"/>
+          <w:color w:val="EE0000"/>
+          <w:sz w:val="36"/>
+          <w:szCs w:val="36"/>
+        </w:rPr>
+        <w:t>p</w:t>
+      </w:r>
+      <w:r>
+        <w:rPr>
+          <w:rFonts w:asciiTheme="majorHAnsi" w:hAnsiTheme="majorHAnsi" w:cstheme="majorHAnsi"/>
+          <w:color w:val="EE0000"/>
+          <w:sz w:val="36"/>
+          <w:szCs w:val="36"/>
+        </w:rPr>
+        <w:t>roject</w:t>
+      </w:r>
+      <w:proofErr w:type="spellEnd"/>
+      <w:r>
+        <w:rPr>
+          <w:rFonts w:asciiTheme="majorHAnsi" w:hAnsiTheme="majorHAnsi" w:cstheme="majorHAnsi"/>
+          <w:color w:val="EE0000"/>
+          <w:sz w:val="36"/>
+          <w:szCs w:val="36"/>
+        </w:rPr>
+        <w:t xml:space="preserve"> .</w:t>
+      </w:r>
+      <w:proofErr w:type="gramEnd"/>
     </w:p>
     <w:p>
       <w:pPr>
@@ -505,6 +685,83 @@
           <w:szCs w:val="36"/>
         </w:rPr>
       </w:pPr>
+    </w:p>
+    <w:p>
+      <w:pPr>
+        <w:pStyle w:val="PargrafodaLista"/>
+        <w:numPr>
+          <w:ilvl w:val="0"/>
+          <w:numId w:val="1"/>
+        </w:numPr>
+        <w:rPr>
+          <w:b/>
+          <w:bCs/>
+          <w:color w:val="000000" w:themeColor="text1"/>
+          <w:sz w:val="36"/>
+          <w:szCs w:val="36"/>
+        </w:rPr>
+      </w:pPr>
+      <w:r>
+        <w:rPr>
+          <w:b/>
+          <w:bCs/>
+          <w:color w:val="000000" w:themeColor="text1"/>
+          <w:sz w:val="36"/>
+          <w:szCs w:val="36"/>
+        </w:rPr>
+        <w:t>Criando App com o Django</w:t>
+      </w:r>
+    </w:p>
+    <w:p>
+      <w:pPr>
+        <w:pStyle w:val="PargrafodaLista"/>
+        <w:rPr>
+          <w:rFonts w:asciiTheme="majorHAnsi" w:hAnsiTheme="majorHAnsi" w:cstheme="majorHAnsi"/>
+          <w:color w:val="EE0000"/>
+          <w:sz w:val="36"/>
+          <w:szCs w:val="36"/>
+        </w:rPr>
+      </w:pPr>
+      <w:proofErr w:type="spellStart"/>
+      <w:r>
+        <w:rPr>
+          <w:rFonts w:asciiTheme="majorHAnsi" w:hAnsiTheme="majorHAnsi" w:cstheme="majorHAnsi"/>
+          <w:color w:val="EE0000"/>
+          <w:sz w:val="36"/>
+          <w:szCs w:val="36"/>
+        </w:rPr>
+        <w:t>python</w:t>
+      </w:r>
+      <w:proofErr w:type="spellEnd"/>
+      <w:r>
+        <w:rPr>
+          <w:rFonts w:asciiTheme="majorHAnsi" w:hAnsiTheme="majorHAnsi" w:cstheme="majorHAnsi"/>
+          <w:color w:val="EE0000"/>
+          <w:sz w:val="36"/>
+          <w:szCs w:val="36"/>
+        </w:rPr>
+        <w:t xml:space="preserve"> manage.py </w:t>
+      </w:r>
+      <w:proofErr w:type="spellStart"/>
+      <w:r>
+        <w:rPr>
+          <w:rFonts w:asciiTheme="majorHAnsi" w:hAnsiTheme="majorHAnsi" w:cstheme="majorHAnsi"/>
+          <w:color w:val="EE0000"/>
+          <w:sz w:val="36"/>
+          <w:szCs w:val="36"/>
+        </w:rPr>
+        <w:t>startapp</w:t>
+      </w:r>
+      <w:proofErr w:type="spellEnd"/>
+      <w:r>
+        <w:rPr>
+          <w:rFonts w:asciiTheme="majorHAnsi" w:hAnsiTheme="majorHAnsi" w:cstheme="majorHAnsi"/>
+          <w:color w:val="EE0000"/>
+          <w:sz w:val="36"/>
+          <w:szCs w:val="36"/>
+        </w:rPr>
+        <w:t xml:space="preserve"> nome do app</w:t>
+      </w:r>
     </w:p>
     <w:sectPr>
       <w:pgSz w:w="11906" w:h="16838"/>

</xml_diff>